<commit_message>
for these changes I added my name, email and the two notes
</commit_message>
<xml_diff>
--- a/README.md.docx
+++ b/README.md.docx
@@ -36,6 +36,12 @@
           <w:rFonts w:ascii="Courier New" w:hAnsi="Courier New" w:cs="Courier New"/>
         </w:rPr>
         <w:t>Dallas Perdue</w:t>
+      </w:r>
+      <w:r>
+        <w:rPr>
+          <w:rFonts w:ascii="Courier New" w:hAnsi="Courier New" w:cs="Courier New"/>
+        </w:rPr>
+        <w:t xml:space="preserve"> III</w:t>
       </w:r>
     </w:p>
     <w:p>

</xml_diff>